<commit_message>
updated documentation and removed debug prints
</commit_message>
<xml_diff>
--- a/Documentation_12172024.docx
+++ b/Documentation_12172024.docx
@@ -680,30 +680,25 @@
           <w:numId w:val="1"/>
         </w:numPr>
       </w:pPr>
-      <w:r>
-        <w:rPr>
-          <w:b/>
+      <w:bookmarkStart w:id="0" w:name="_GoBack"/>
+      <w:r>
+        <w:rPr>
+          <w:noProof/>
         </w:rPr>
         <w:lastRenderedPageBreak/>
-        <w:t>trend_report_variables_v3.xlsx</w:t>
-      </w:r>
-      <w:r>
-        <w:t xml:space="preserve"> </w:t>
-      </w:r>
-      <w:r>
-        <w:t>which has the following format:</w:t>
-      </w:r>
-    </w:p>
-    <w:p>
-      <w:r>
-        <w:rPr>
-          <w:noProof/>
-        </w:rPr>
         <w:drawing>
-          <wp:inline distT="0" distB="0" distL="0" distR="0" wp14:anchorId="1DC30836" wp14:editId="2025B79E">
-            <wp:extent cx="9144000" cy="5143500"/>
-            <wp:effectExtent l="0" t="0" r="0" b="0"/>
-            <wp:docPr id="1" name="Picture 1"/>
+          <wp:anchor distT="0" distB="0" distL="114300" distR="114300" simplePos="0" relativeHeight="251658240" behindDoc="0" locked="0" layoutInCell="1" allowOverlap="1" wp14:anchorId="67C59F2B" wp14:editId="23781A00">
+            <wp:simplePos x="0" y="0"/>
+            <wp:positionH relativeFrom="column">
+              <wp:posOffset>99060</wp:posOffset>
+            </wp:positionH>
+            <wp:positionV relativeFrom="paragraph">
+              <wp:posOffset>266700</wp:posOffset>
+            </wp:positionV>
+            <wp:extent cx="8702040" cy="3147060"/>
+            <wp:effectExtent l="0" t="0" r="3810" b="0"/>
+            <wp:wrapSquare wrapText="bothSides"/>
+            <wp:docPr id="3" name="Picture 3"/>
             <wp:cNvGraphicFramePr>
               <a:graphicFrameLocks xmlns:a="http://schemas.openxmlformats.org/drawingml/2006/main" noChangeAspect="1"/>
             </wp:cNvGraphicFramePr>
@@ -715,7 +710,13 @@
                     <pic:cNvPicPr/>
                   </pic:nvPicPr>
                   <pic:blipFill>
-                    <a:blip r:embed="rId8"/>
+                    <a:blip r:embed="rId8">
+                      <a:extLst>
+                        <a:ext uri="{28A0092B-C50C-407E-A947-70E740481C1C}">
+                          <a14:useLocalDpi xmlns:a14="http://schemas.microsoft.com/office/drawing/2010/main" val="0"/>
+                        </a:ext>
+                      </a:extLst>
+                    </a:blip>
                     <a:stretch>
                       <a:fillRect/>
                     </a:stretch>
@@ -723,7 +724,7 @@
                   <pic:spPr>
                     <a:xfrm>
                       <a:off x="0" y="0"/>
-                      <a:ext cx="9144000" cy="5143500"/>
+                      <a:ext cx="8702040" cy="3147060"/>
                     </a:xfrm>
                     <a:prstGeom prst="rect">
                       <a:avLst/>
@@ -732,10 +733,94 @@
                 </pic:pic>
               </a:graphicData>
             </a:graphic>
-          </wp:inline>
+            <wp14:sizeRelH relativeFrom="page">
+              <wp14:pctWidth>0</wp14:pctWidth>
+            </wp14:sizeRelH>
+            <wp14:sizeRelV relativeFrom="page">
+              <wp14:pctHeight>0</wp14:pctHeight>
+            </wp14:sizeRelV>
+          </wp:anchor>
         </w:drawing>
       </w:r>
-    </w:p>
+      <w:bookmarkEnd w:id="0"/>
+      <w:r>
+        <w:rPr>
+          <w:noProof/>
+        </w:rPr>
+        <w:drawing>
+          <wp:anchor distT="0" distB="0" distL="114300" distR="114300" simplePos="0" relativeHeight="251659264" behindDoc="0" locked="0" layoutInCell="1" allowOverlap="1" wp14:anchorId="64F2FCCD" wp14:editId="58D92DAC">
+            <wp:simplePos x="0" y="0"/>
+            <wp:positionH relativeFrom="column">
+              <wp:posOffset>175260</wp:posOffset>
+            </wp:positionH>
+            <wp:positionV relativeFrom="paragraph">
+              <wp:posOffset>3425927</wp:posOffset>
+            </wp:positionV>
+            <wp:extent cx="8595360" cy="3423818"/>
+            <wp:effectExtent l="0" t="0" r="0" b="5715"/>
+            <wp:wrapSquare wrapText="bothSides"/>
+            <wp:docPr id="5" name="Picture 5"/>
+            <wp:cNvGraphicFramePr>
+              <a:graphicFrameLocks xmlns:a="http://schemas.openxmlformats.org/drawingml/2006/main" noChangeAspect="1"/>
+            </wp:cNvGraphicFramePr>
+            <a:graphic xmlns:a="http://schemas.openxmlformats.org/drawingml/2006/main">
+              <a:graphicData uri="http://schemas.openxmlformats.org/drawingml/2006/picture">
+                <pic:pic xmlns:pic="http://schemas.openxmlformats.org/drawingml/2006/picture">
+                  <pic:nvPicPr>
+                    <pic:cNvPr id="1" name=""/>
+                    <pic:cNvPicPr/>
+                  </pic:nvPicPr>
+                  <pic:blipFill>
+                    <a:blip r:embed="rId9">
+                      <a:extLst>
+                        <a:ext uri="{28A0092B-C50C-407E-A947-70E740481C1C}">
+                          <a14:useLocalDpi xmlns:a14="http://schemas.microsoft.com/office/drawing/2010/main" val="0"/>
+                        </a:ext>
+                      </a:extLst>
+                    </a:blip>
+                    <a:stretch>
+                      <a:fillRect/>
+                    </a:stretch>
+                  </pic:blipFill>
+                  <pic:spPr>
+                    <a:xfrm>
+                      <a:off x="0" y="0"/>
+                      <a:ext cx="8596794" cy="3424389"/>
+                    </a:xfrm>
+                    <a:prstGeom prst="rect">
+                      <a:avLst/>
+                    </a:prstGeom>
+                  </pic:spPr>
+                </pic:pic>
+              </a:graphicData>
+            </a:graphic>
+            <wp14:sizeRelH relativeFrom="page">
+              <wp14:pctWidth>0</wp14:pctWidth>
+            </wp14:sizeRelH>
+            <wp14:sizeRelV relativeFrom="page">
+              <wp14:pctHeight>0</wp14:pctHeight>
+            </wp14:sizeRelV>
+          </wp:anchor>
+        </w:drawing>
+      </w:r>
+      <w:r>
+        <w:rPr>
+          <w:b/>
+        </w:rPr>
+        <w:t>trend_report_variables_v3.xlsx</w:t>
+      </w:r>
+      <w:r>
+        <w:t xml:space="preserve"> </w:t>
+      </w:r>
+      <w:r>
+        <w:t>which has the following fo</w:t>
+      </w:r>
+      <w:r>
+        <w:t>rmat:</w:t>
+      </w:r>
+    </w:p>
+    <w:p/>
+    <w:p/>
     <w:p>
       <w:pPr>
         <w:pStyle w:val="ListParagraph"/>
@@ -808,7 +893,7 @@
                     <pic:cNvPicPr/>
                   </pic:nvPicPr>
                   <pic:blipFill>
-                    <a:blip r:embed="rId9"/>
+                    <a:blip r:embed="rId10"/>
                     <a:stretch>
                       <a:fillRect/>
                     </a:stretch>
@@ -2157,7 +2242,7 @@
       <w:r>
         <w:t xml:space="preserve">They can be retrieved from the github repository </w:t>
       </w:r>
-      <w:hyperlink r:id="rId10" w:history="1">
+      <w:hyperlink r:id="rId11" w:history="1">
         <w:r>
           <w:rPr>
             <w:rStyle w:val="Hyperlink"/>
@@ -2470,8 +2555,6 @@
         </w:rPr>
         <w:t>.ipynb</w:t>
       </w:r>
-      <w:bookmarkStart w:id="0" w:name="_GoBack"/>
-      <w:bookmarkEnd w:id="0"/>
     </w:p>
     <w:p>
       <w:pPr>

</xml_diff>